<commit_message>
Update AngularJs,Nodejs,Nodejs Socket and Pyramid code sample
</commit_message>
<xml_diff>
--- a/AngularJs.docx
+++ b/AngularJs.docx
@@ -145,15 +145,7 @@
       <w:r>
         <w:rPr/>
         <w:tab/>
-        <w:t>app.controller("</w:t>
-      </w:r>
-      <w:r>
-        <w:rPr/>
-        <w:t>main_ctrl</w:t>
-      </w:r>
-      <w:r>
-        <w:rPr/>
-        <w:t>", function($scope,$http) {</w:t>
+        <w:t>app.controller("main_ctrl", function($scope,$http) {</w:t>
       </w:r>
     </w:p>
     <w:p>
@@ -194,11 +186,7 @@
         <w:rPr/>
         <w:tab/>
         <w:tab/>
-        <w:t>//</w:t>
-      </w:r>
-      <w:r>
-        <w:rPr/>
-        <w:t>Fetch employee list from server</w:t>
+        <w:t>//Fetch employee list from server</w:t>
       </w:r>
     </w:p>
     <w:p>
@@ -408,11 +396,7 @@
         <w:rPr/>
         <w:tab/>
         <w:tab/>
-        <w:t>//</w:t>
-      </w:r>
-      <w:r>
-        <w:rPr/>
-        <w:t>Get class as status</w:t>
+        <w:t>//Get class as status</w:t>
       </w:r>
     </w:p>
     <w:p>
@@ -550,11 +534,7 @@
         <w:rPr/>
         <w:tab/>
         <w:tab/>
-        <w:t>//</w:t>
-      </w:r>
-      <w:r>
-        <w:rPr/>
-        <w:t>Make txt uppercase</w:t>
+        <w:t>//Make txt uppercase</w:t>
       </w:r>
     </w:p>
     <w:p>
@@ -932,7 +912,7 @@
       </w:pPr>
       <w:r>
         <w:rPr/>
-        <w:t>&lt;/tr&gt;</w:t>
+        <w:t xml:space="preserve">&lt;/tr&gt; </w:t>
       </w:r>
     </w:p>
     <w:p>
@@ -952,7 +932,7 @@
       <w:pgNumType w:fmt="decimal"/>
       <w:formProt w:val="false"/>
       <w:textDirection w:val="lrTb"/>
-      <w:docGrid w:type="default" w:linePitch="240" w:charSpace="4294961151"/>
+      <w:docGrid w:type="default" w:linePitch="240" w:charSpace="0"/>
     </w:sectPr>
   </w:body>
 </w:document>
@@ -984,6 +964,7 @@
     <w:rPr>
       <w:rFonts w:ascii="Liberation Serif" w:hAnsi="Liberation Serif" w:eastAsia="Noto Sans CJK SC Regular" w:cs="FreeSans"/>
       <w:color w:val="00000A"/>
+      <w:kern w:val="0"/>
       <w:sz w:val="24"/>
       <w:szCs w:val="24"/>
       <w:lang w:val="en-IN" w:eastAsia="zh-CN" w:bidi="hi-IN"/>
@@ -995,7 +976,7 @@
     <w:next w:val="TextBody"/>
     <w:qFormat/>
     <w:pPr>
-      <w:keepNext/>
+      <w:keepNext w:val="true"/>
       <w:spacing w:before="240" w:after="120"/>
     </w:pPr>
     <w:rPr>

</xml_diff>